<commit_message>
Atualização do diagrama e casos de teste
</commit_message>
<xml_diff>
--- a/Software para Deficientes Visuais/Casos De Uso/UC-04.docx
+++ b/Software para Deficientes Visuais/Casos De Uso/UC-04.docx
@@ -87,8 +87,6 @@
               </w:rPr>
               <w:t>Nome do Caso de Uso: Leitura de Documentos no formato .DOC</w:t>
             </w:r>
-            <w:bookmarkStart w:id="0" w:name="_GoBack"/>
-            <w:bookmarkEnd w:id="0"/>
           </w:p>
         </w:tc>
         <w:tc>
@@ -109,14 +107,7 @@
                 <w:rFonts w:ascii="Times New Roman" w:hAnsi="Times New Roman" w:cs="Times New Roman"/>
                 <w:sz w:val="24"/>
               </w:rPr>
-              <w:t>I</w:t>
-            </w:r>
-            <w:r>
-              <w:rPr>
-                <w:rFonts w:ascii="Times New Roman" w:hAnsi="Times New Roman" w:cs="Times New Roman"/>
-                <w:sz w:val="24"/>
-              </w:rPr>
-              <w:t>dentificação: UC-04</w:t>
+              <w:t>Identificação: UC-04</w:t>
             </w:r>
           </w:p>
         </w:tc>
@@ -143,14 +134,7 @@
                 <w:rFonts w:ascii="Times New Roman" w:hAnsi="Times New Roman" w:cs="Times New Roman"/>
                 <w:sz w:val="24"/>
               </w:rPr>
-              <w:t>Autor do Caso de Uso:</w:t>
-            </w:r>
-            <w:r>
-              <w:rPr>
-                <w:rFonts w:ascii="Times New Roman" w:hAnsi="Times New Roman" w:cs="Times New Roman"/>
-                <w:sz w:val="24"/>
-              </w:rPr>
-              <w:t xml:space="preserve"> Renan Silva de Araújo</w:t>
+              <w:t>Autor do Caso de Uso: Renan Silva de Araújo</w:t>
             </w:r>
           </w:p>
         </w:tc>
@@ -171,14 +155,7 @@
                 <w:rFonts w:ascii="Times New Roman" w:hAnsi="Times New Roman" w:cs="Times New Roman"/>
                 <w:sz w:val="24"/>
               </w:rPr>
-              <w:t>Data de Criação:</w:t>
-            </w:r>
-            <w:r>
-              <w:rPr>
-                <w:rFonts w:ascii="Times New Roman" w:hAnsi="Times New Roman" w:cs="Times New Roman"/>
-                <w:sz w:val="24"/>
-              </w:rPr>
-              <w:t xml:space="preserve"> 16/06/2017</w:t>
+              <w:t>Data de Criação: 16/06/2017</w:t>
             </w:r>
           </w:p>
         </w:tc>
@@ -259,46 +236,32 @@
                 <w:rFonts w:ascii="Times New Roman" w:hAnsi="Times New Roman" w:cs="Times New Roman"/>
                 <w:sz w:val="24"/>
               </w:rPr>
-              <w:t>-</w:t>
-            </w:r>
-            <w:r>
-              <w:rPr>
-                <w:rFonts w:ascii="Times New Roman" w:hAnsi="Times New Roman" w:cs="Times New Roman"/>
-                <w:sz w:val="24"/>
-              </w:rPr>
-              <w:t xml:space="preserve"> Navegador Google Chrome</w:t>
-            </w:r>
-          </w:p>
-          <w:p>
-            <w:pPr>
-              <w:spacing w:after="0" w:line="240" w:lineRule="auto"/>
-              <w:rPr>
-                <w:rFonts w:ascii="Times New Roman" w:hAnsi="Times New Roman" w:cs="Times New Roman"/>
-                <w:sz w:val="24"/>
-              </w:rPr>
-            </w:pPr>
-          </w:p>
-          <w:p>
-            <w:pPr>
-              <w:spacing w:after="0" w:line="240" w:lineRule="auto"/>
-              <w:rPr>
-                <w:rFonts w:ascii="Times New Roman" w:hAnsi="Times New Roman" w:cs="Times New Roman"/>
-                <w:sz w:val="24"/>
-              </w:rPr>
-            </w:pPr>
-            <w:r>
-              <w:rPr>
-                <w:rFonts w:ascii="Times New Roman" w:hAnsi="Times New Roman" w:cs="Times New Roman"/>
-                <w:sz w:val="24"/>
-              </w:rPr>
-              <w:t>- Conta de</w:t>
-            </w:r>
-            <w:r>
-              <w:rPr>
-                <w:rFonts w:ascii="Times New Roman" w:hAnsi="Times New Roman" w:cs="Times New Roman"/>
-                <w:sz w:val="24"/>
-              </w:rPr>
-              <w:t xml:space="preserve"> acesso no Google</w:t>
+              <w:t>- Navegador Google Chrome</w:t>
+            </w:r>
+          </w:p>
+          <w:p>
+            <w:pPr>
+              <w:spacing w:after="0" w:line="240" w:lineRule="auto"/>
+              <w:rPr>
+                <w:rFonts w:ascii="Times New Roman" w:hAnsi="Times New Roman" w:cs="Times New Roman"/>
+                <w:sz w:val="24"/>
+              </w:rPr>
+            </w:pPr>
+          </w:p>
+          <w:p>
+            <w:pPr>
+              <w:spacing w:after="0" w:line="240" w:lineRule="auto"/>
+              <w:rPr>
+                <w:rFonts w:ascii="Times New Roman" w:hAnsi="Times New Roman" w:cs="Times New Roman"/>
+                <w:sz w:val="24"/>
+              </w:rPr>
+            </w:pPr>
+            <w:r>
+              <w:rPr>
+                <w:rFonts w:ascii="Times New Roman" w:hAnsi="Times New Roman" w:cs="Times New Roman"/>
+                <w:sz w:val="24"/>
+              </w:rPr>
+              <w:t>- Conta de acesso no Google</w:t>
             </w:r>
           </w:p>
           <w:p>
@@ -381,14 +344,7 @@
                 <w:rFonts w:ascii="Times New Roman" w:hAnsi="Times New Roman" w:cs="Times New Roman"/>
                 <w:sz w:val="24"/>
               </w:rPr>
-              <w:t>. O uso do fone de ouvido para os usuários atendidos neste processo é opcional caso o som do computador pessoa</w:t>
-            </w:r>
-            <w:r>
-              <w:rPr>
-                <w:rFonts w:ascii="Times New Roman" w:hAnsi="Times New Roman" w:cs="Times New Roman"/>
-                <w:sz w:val="24"/>
-              </w:rPr>
-              <w:t>l esteja com o volume alto ou baixo.</w:t>
+              <w:t>. O uso do fone de ouvido para os usuários atendidos neste processo é opcional caso o som do computador pessoal esteja com o volume alto ou baixo.</w:t>
             </w:r>
           </w:p>
           <w:p>
@@ -442,14 +398,7 @@
                 <w:rFonts w:ascii="Times New Roman" w:hAnsi="Times New Roman" w:cs="Times New Roman"/>
                 <w:sz w:val="24"/>
               </w:rPr>
-              <w:t xml:space="preserve"> para </w:t>
-            </w:r>
-            <w:r>
-              <w:rPr>
-                <w:rFonts w:ascii="Times New Roman" w:hAnsi="Times New Roman" w:cs="Times New Roman"/>
-                <w:sz w:val="24"/>
-              </w:rPr>
-              <w:t>ler documentos de extensão .DOC</w:t>
+              <w:t xml:space="preserve"> para ler documentos de extensão .DOC</w:t>
             </w:r>
           </w:p>
         </w:tc>
@@ -477,21 +426,7 @@
                 <w:rFonts w:ascii="Times New Roman" w:hAnsi="Times New Roman" w:cs="Times New Roman"/>
                 <w:sz w:val="24"/>
               </w:rPr>
-              <w:t xml:space="preserve">Ator: Aluno </w:t>
-            </w:r>
-            <w:r>
-              <w:rPr>
-                <w:rFonts w:ascii="Times New Roman" w:hAnsi="Times New Roman" w:cs="Times New Roman"/>
-                <w:sz w:val="24"/>
-              </w:rPr>
-              <w:t>atendido</w:t>
-            </w:r>
-            <w:r>
-              <w:rPr>
-                <w:rFonts w:ascii="Times New Roman" w:hAnsi="Times New Roman" w:cs="Times New Roman"/>
-                <w:sz w:val="24"/>
-              </w:rPr>
-              <w:t>, Professor</w:t>
+              <w:t>Ator: Aluno atendido, Professor</w:t>
             </w:r>
           </w:p>
         </w:tc>
@@ -656,14 +591,21 @@
                 <w:rFonts w:ascii="Times New Roman" w:hAnsi="Times New Roman" w:cs="Times New Roman"/>
                 <w:sz w:val="24"/>
               </w:rPr>
-              <w:t xml:space="preserve">Digitar o seguinte endereço: </w:t>
-            </w:r>
-            <w:r>
-              <w:rPr>
-                <w:rFonts w:ascii="Times New Roman" w:hAnsi="Times New Roman" w:cs="Times New Roman"/>
-                <w:sz w:val="24"/>
-              </w:rPr>
-              <w:t xml:space="preserve">accounts.google.com/. Caso já exista um e-mail registrado na </w:t>
+              <w:t>Digitar o seguinte endereço: accounts.google.com/</w:t>
+            </w:r>
+            <w:r>
+              <w:rPr>
+                <w:rFonts w:ascii="Times New Roman" w:hAnsi="Times New Roman" w:cs="Times New Roman"/>
+                <w:sz w:val="24"/>
+              </w:rPr>
+              <w:t xml:space="preserve"> e logo após pressionar a tecla ENTER</w:t>
+            </w:r>
+            <w:r>
+              <w:rPr>
+                <w:rFonts w:ascii="Times New Roman" w:hAnsi="Times New Roman" w:cs="Times New Roman"/>
+                <w:sz w:val="24"/>
+              </w:rPr>
+              <w:t xml:space="preserve">. Caso já exista um e-mail registrado na </w:t>
             </w:r>
             <w:proofErr w:type="spellStart"/>
             <w:r>
@@ -679,30 +621,7 @@
                 <w:rFonts w:ascii="Times New Roman" w:hAnsi="Times New Roman" w:cs="Times New Roman"/>
                 <w:sz w:val="24"/>
               </w:rPr>
-              <w:t xml:space="preserve"> solicitando apenas a senha, este passo do caso de uso tratará como exceção conforme visto em E1. Caso já exista </w:t>
-            </w:r>
-            <w:proofErr w:type="gramStart"/>
-            <w:r>
-              <w:rPr>
-                <w:rFonts w:ascii="Times New Roman" w:hAnsi="Times New Roman" w:cs="Times New Roman"/>
-                <w:sz w:val="24"/>
-              </w:rPr>
-              <w:t>um conta conectada</w:t>
-            </w:r>
-            <w:proofErr w:type="gramEnd"/>
-            <w:r>
-              <w:rPr>
-                <w:rFonts w:ascii="Times New Roman" w:hAnsi="Times New Roman" w:cs="Times New Roman"/>
-                <w:sz w:val="24"/>
-              </w:rPr>
-              <w:t xml:space="preserve"> no Google, será necessário a desconexão. A desconexão é t</w:t>
-            </w:r>
-            <w:r>
-              <w:rPr>
-                <w:rFonts w:ascii="Times New Roman" w:hAnsi="Times New Roman" w:cs="Times New Roman"/>
-                <w:sz w:val="24"/>
-              </w:rPr>
-              <w:t>ratada na exceção E2.</w:t>
+              <w:t xml:space="preserve"> solicitando apenas a senha, este passo do caso de uso tratará como exceção conforme visto em E1. Caso já exista um conta conectada no Google, será necessário a desconexão. A desconexão é tratada na exceção E2.</w:t>
             </w:r>
           </w:p>
           <w:p>
@@ -729,14 +648,46 @@
                 <w:rFonts w:ascii="Times New Roman" w:hAnsi="Times New Roman" w:cs="Times New Roman"/>
                 <w:sz w:val="24"/>
               </w:rPr>
-              <w:t xml:space="preserve">5. </w:t>
-            </w:r>
-            <w:r>
-              <w:rPr>
-                <w:rFonts w:ascii="Times New Roman" w:hAnsi="Times New Roman" w:cs="Times New Roman"/>
-                <w:sz w:val="24"/>
-              </w:rPr>
-              <w:t>Digitar o e-mail ou o telefone de acesso a conta, e, em seguida pressionar ENTER. Digitar a palavra-passe e, em seguida pressionar ENTER.</w:t>
+              <w:t>5. Digitar o e-mail ou o telefone de acesso a conta, e, em seguida pressionar ENTER. Digitar a palavra-passe e, em seguida pressionar ENTER.</w:t>
+            </w:r>
+            <w:r>
+              <w:rPr>
+                <w:rFonts w:ascii="Times New Roman" w:hAnsi="Times New Roman" w:cs="Times New Roman"/>
+                <w:sz w:val="24"/>
+              </w:rPr>
+              <w:t xml:space="preserve"> Se quaisquer dos dados informados estiverem errados será pedido a inserção novamente e o usuário, com o suporte do de </w:t>
+            </w:r>
+            <w:proofErr w:type="spellStart"/>
+            <w:r>
+              <w:rPr>
+                <w:rFonts w:ascii="Times New Roman" w:hAnsi="Times New Roman" w:cs="Times New Roman"/>
+                <w:sz w:val="24"/>
+              </w:rPr>
+              <w:t>vox</w:t>
+            </w:r>
+            <w:proofErr w:type="spellEnd"/>
+            <w:r>
+              <w:rPr>
+                <w:rFonts w:ascii="Times New Roman" w:hAnsi="Times New Roman" w:cs="Times New Roman"/>
+                <w:sz w:val="24"/>
+              </w:rPr>
+              <w:t xml:space="preserve"> do </w:t>
+            </w:r>
+            <w:proofErr w:type="spellStart"/>
+            <w:r>
+              <w:rPr>
+                <w:rFonts w:ascii="Times New Roman" w:hAnsi="Times New Roman" w:cs="Times New Roman"/>
+                <w:sz w:val="24"/>
+              </w:rPr>
+              <w:t>ChromeVox</w:t>
+            </w:r>
+            <w:proofErr w:type="spellEnd"/>
+            <w:r>
+              <w:rPr>
+                <w:rFonts w:ascii="Times New Roman" w:hAnsi="Times New Roman" w:cs="Times New Roman"/>
+                <w:sz w:val="24"/>
+              </w:rPr>
+              <w:t>, deverá inseri-los de novo.</w:t>
             </w:r>
           </w:p>
           <w:p>
@@ -810,6 +761,13 @@
               <w:t>about</w:t>
             </w:r>
             <w:proofErr w:type="spellEnd"/>
+            <w:r>
+              <w:rPr>
+                <w:rFonts w:ascii="Times New Roman" w:hAnsi="Times New Roman" w:cs="Times New Roman"/>
+                <w:sz w:val="24"/>
+              </w:rPr>
+              <w:t xml:space="preserve"> na barra de endereços e pressionar a tecla ENTER.</w:t>
+            </w:r>
           </w:p>
           <w:p>
             <w:pPr>
@@ -839,32 +797,15 @@
                 <w:rFonts w:ascii="Times New Roman" w:hAnsi="Times New Roman" w:cs="Times New Roman"/>
                 <w:sz w:val="24"/>
               </w:rPr>
-              <w:t>P</w:t>
-            </w:r>
-            <w:r>
-              <w:rPr>
-                <w:rFonts w:ascii="Times New Roman" w:hAnsi="Times New Roman" w:cs="Times New Roman"/>
-                <w:sz w:val="24"/>
-              </w:rPr>
-              <w:t>ara acessar a página da leitura é necessário pressionar TAB até a funcionalidade “Documentos” em seguida pressionar a tecla ENTER, após esta operação é necessário novamente a utilização da tecla TAB até a funcionalidade “Ir para documentos Google”. Em segu</w:t>
-            </w:r>
-            <w:r>
-              <w:rPr>
-                <w:rFonts w:ascii="Times New Roman" w:hAnsi="Times New Roman" w:cs="Times New Roman"/>
-                <w:sz w:val="24"/>
-              </w:rPr>
-              <w:t>ida pressionar a tecla ENTER</w:t>
-            </w:r>
-          </w:p>
-          <w:p>
-            <w:pPr>
-              <w:spacing w:after="0" w:line="240" w:lineRule="auto"/>
-              <w:jc w:val="both"/>
-              <w:rPr>
-                <w:rFonts w:ascii="Times New Roman" w:hAnsi="Times New Roman" w:cs="Times New Roman"/>
-                <w:sz w:val="24"/>
-              </w:rPr>
-            </w:pPr>
+              <w:t xml:space="preserve"> </w:t>
+            </w:r>
+            <w:r>
+              <w:rPr>
+                <w:rFonts w:ascii="Times New Roman" w:hAnsi="Times New Roman" w:cs="Times New Roman"/>
+                <w:sz w:val="24"/>
+              </w:rPr>
+              <w:t>Para acessar os documentos o usuário deverá utilizar a tecla TAB para navegar até a barra de pesquisas e digitar o comando DOC e pressionar a tecla ENTER.</w:t>
+            </w:r>
           </w:p>
           <w:p>
             <w:pPr>
@@ -885,6 +826,13 @@
                 <w:sz w:val="24"/>
               </w:rPr>
               <w:lastRenderedPageBreak/>
+              <w:t xml:space="preserve"> </w:t>
+            </w:r>
+            <w:r>
+              <w:rPr>
+                <w:rFonts w:ascii="Times New Roman" w:hAnsi="Times New Roman" w:cs="Times New Roman"/>
+                <w:sz w:val="24"/>
+              </w:rPr>
               <w:t>Para acessar o documento .DOC é necessário pressionar a tecla TAB até a funcionalidade “Abrir seletor de arquivos” em seguida pressionar a tecla ENTER.</w:t>
             </w:r>
           </w:p>
@@ -916,14 +864,14 @@
                 <w:rFonts w:ascii="Times New Roman" w:hAnsi="Times New Roman" w:cs="Times New Roman"/>
                 <w:sz w:val="24"/>
               </w:rPr>
-              <w:t>Utilizar as setas de direção do teclado para navegar nos nomes dos arquiv</w:t>
-            </w:r>
-            <w:r>
-              <w:rPr>
-                <w:rFonts w:ascii="Times New Roman" w:hAnsi="Times New Roman" w:cs="Times New Roman"/>
-                <w:sz w:val="24"/>
-              </w:rPr>
-              <w:t>os. Ao posicionar no arquivo pretendido deve-se pressionar a tecla ENTER.</w:t>
+              <w:t xml:space="preserve"> </w:t>
+            </w:r>
+            <w:r>
+              <w:rPr>
+                <w:rFonts w:ascii="Times New Roman" w:hAnsi="Times New Roman" w:cs="Times New Roman"/>
+                <w:sz w:val="24"/>
+              </w:rPr>
+              <w:t>Utilizar as setas de direção do teclado para navegar nos nomes dos arquivos. Ao posicionar no arquivo pretendido deve-se pressionar a tecla ENTER.</w:t>
             </w:r>
           </w:p>
           <w:p>
@@ -949,6 +897,15 @@
                 <w:sz w:val="24"/>
               </w:rPr>
             </w:pPr>
+            <w:r>
+              <w:rPr>
+                <w:rFonts w:ascii="Times New Roman" w:hAnsi="Times New Roman" w:cs="Times New Roman"/>
+                <w:sz w:val="24"/>
+              </w:rPr>
+              <w:t xml:space="preserve"> </w:t>
+            </w:r>
+            <w:bookmarkStart w:id="0" w:name="_GoBack"/>
+            <w:bookmarkEnd w:id="0"/>
             <w:r>
               <w:rPr>
                 <w:rFonts w:ascii="Times New Roman" w:hAnsi="Times New Roman" w:cs="Times New Roman"/>
@@ -1023,70 +980,7 @@
                 <w:rFonts w:ascii="Times New Roman" w:hAnsi="Times New Roman" w:cs="Times New Roman"/>
                 <w:sz w:val="24"/>
               </w:rPr>
-              <w:t xml:space="preserve">E1.Pressionar a tecla TAB até posicionar na funcionalidade </w:t>
-            </w:r>
-            <w:r>
-              <w:rPr>
-                <w:rFonts w:ascii="Times New Roman" w:hAnsi="Times New Roman" w:cs="Times New Roman"/>
-                <w:sz w:val="24"/>
-              </w:rPr>
-              <w:t>“</w:t>
-            </w:r>
-            <w:r>
-              <w:rPr>
-                <w:rFonts w:ascii="Times New Roman" w:hAnsi="Times New Roman" w:cs="Times New Roman"/>
-                <w:sz w:val="24"/>
-              </w:rPr>
-              <w:t>mudar de conta</w:t>
-            </w:r>
-            <w:r>
-              <w:rPr>
-                <w:rFonts w:ascii="Times New Roman" w:hAnsi="Times New Roman" w:cs="Times New Roman"/>
-                <w:sz w:val="24"/>
-              </w:rPr>
-              <w:t>”</w:t>
-            </w:r>
-            <w:r>
-              <w:rPr>
-                <w:rFonts w:ascii="Times New Roman" w:hAnsi="Times New Roman" w:cs="Times New Roman"/>
-                <w:sz w:val="24"/>
-              </w:rPr>
-              <w:t xml:space="preserve">, e, em seguida, pressionar a tecla ENTER.  Pressionar a tecla TAB até posicionar na funcionalidade </w:t>
-            </w:r>
-            <w:r>
-              <w:rPr>
-                <w:rFonts w:ascii="Times New Roman" w:hAnsi="Times New Roman" w:cs="Times New Roman"/>
-                <w:sz w:val="24"/>
-              </w:rPr>
-              <w:t>“</w:t>
-            </w:r>
-            <w:r>
-              <w:rPr>
-                <w:rFonts w:ascii="Times New Roman" w:hAnsi="Times New Roman" w:cs="Times New Roman"/>
-                <w:sz w:val="24"/>
-              </w:rPr>
-              <w:t>Utilizar outra conta</w:t>
-            </w:r>
-            <w:r>
-              <w:rPr>
-                <w:rFonts w:ascii="Times New Roman" w:hAnsi="Times New Roman" w:cs="Times New Roman"/>
-                <w:sz w:val="24"/>
-              </w:rPr>
-              <w:t>”</w:t>
-            </w:r>
-            <w:r>
-              <w:rPr>
-                <w:rFonts w:ascii="Times New Roman" w:hAnsi="Times New Roman" w:cs="Times New Roman"/>
-                <w:sz w:val="24"/>
-              </w:rPr>
-              <w:t>, e, em seguida, pressionar a tecla ENTER. Digitar o e-mail de acesso e em seguida pressionar a tecla ENTER. Finalmente, digitar a pal</w:t>
-            </w:r>
-            <w:r>
-              <w:rPr>
-                <w:rFonts w:ascii="Times New Roman" w:hAnsi="Times New Roman" w:cs="Times New Roman"/>
-                <w:sz w:val="24"/>
-              </w:rPr>
-              <w:t xml:space="preserve">avra-passe ou senha. </w:t>
+              <w:t xml:space="preserve">E1.Pressionar a tecla TAB até posicionar na funcionalidade “mudar de conta”, e, em seguida, pressionar a tecla ENTER.  Pressionar a tecla TAB até posicionar na funcionalidade “Utilizar outra conta”, e, em seguida, pressionar a tecla ENTER. Digitar o e-mail de acesso e em seguida pressionar a tecla ENTER. Finalmente, digitar a palavra-passe ou senha. </w:t>
             </w:r>
           </w:p>
           <w:p>
@@ -1144,15 +1038,17 @@
                 <w:rFonts w:ascii="Times New Roman" w:hAnsi="Times New Roman" w:cs="Times New Roman"/>
                 <w:sz w:val="24"/>
               </w:rPr>
-              <w:t>[</w:t>
-            </w:r>
-            <w:r>
-              <w:rPr>
-                <w:rFonts w:ascii="Times New Roman" w:hAnsi="Times New Roman" w:cs="Times New Roman"/>
-                <w:sz w:val="24"/>
-              </w:rPr>
-              <w:t>Quando o Chrome</w:t>
-            </w:r>
+              <w:t xml:space="preserve">[Quando o </w:t>
+            </w:r>
+            <w:proofErr w:type="spellStart"/>
+            <w:r>
+              <w:rPr>
+                <w:rFonts w:ascii="Times New Roman" w:hAnsi="Times New Roman" w:cs="Times New Roman"/>
+                <w:sz w:val="24"/>
+              </w:rPr>
+              <w:t>Chrome</w:t>
+            </w:r>
+            <w:proofErr w:type="spellEnd"/>
             <w:r>
               <w:rPr>
                 <w:rFonts w:ascii="Times New Roman" w:hAnsi="Times New Roman" w:cs="Times New Roman"/>
@@ -1190,24 +1086,24 @@
                 <w:rFonts w:ascii="Times New Roman" w:hAnsi="Times New Roman" w:cs="Times New Roman"/>
                 <w:sz w:val="24"/>
               </w:rPr>
-              <w:t xml:space="preserve"> as setas do </w:t>
-            </w:r>
+              <w:t xml:space="preserve"> as setas do teclado(</w:t>
+            </w:r>
+            <w:proofErr w:type="spellStart"/>
             <w:proofErr w:type="gramStart"/>
             <w:r>
               <w:rPr>
                 <w:rFonts w:ascii="Times New Roman" w:hAnsi="Times New Roman" w:cs="Times New Roman"/>
                 <w:sz w:val="24"/>
               </w:rPr>
-              <w:t>teclado(</w:t>
-            </w:r>
-            <w:proofErr w:type="spellStart"/>
+              <w:t>Superior,Inferior</w:t>
+            </w:r>
             <w:proofErr w:type="gramEnd"/>
             <w:r>
               <w:rPr>
                 <w:rFonts w:ascii="Times New Roman" w:hAnsi="Times New Roman" w:cs="Times New Roman"/>
                 <w:sz w:val="24"/>
               </w:rPr>
-              <w:t>Superior,Inferior,Esquerda,Direita</w:t>
+              <w:t>,Esquerda,Direita</w:t>
             </w:r>
             <w:proofErr w:type="spellEnd"/>
             <w:r>
@@ -1296,14 +1192,7 @@
                 <w:rFonts w:ascii="Times New Roman" w:hAnsi="Times New Roman" w:cs="Times New Roman"/>
                 <w:sz w:val="24"/>
               </w:rPr>
-              <w:t xml:space="preserve"> pela aplicação de </w:t>
-            </w:r>
-            <w:r>
-              <w:rPr>
-                <w:rFonts w:ascii="Times New Roman" w:hAnsi="Times New Roman" w:cs="Times New Roman"/>
-                <w:sz w:val="24"/>
-              </w:rPr>
-              <w:t>provas, ou atividades devem ter conhecimento na ferramenta, para auxiliar todos os alunos deficientes visuais.</w:t>
+              <w:t xml:space="preserve"> pela aplicação de provas, ou atividades devem ter conhecimento na ferramenta, para auxiliar todos os alunos deficientes visuais.</w:t>
             </w:r>
           </w:p>
         </w:tc>
@@ -1532,15 +1421,7 @@
         <w:sz w:val="28"/>
         <w:u w:val="single"/>
       </w:rPr>
-      <w:t>Projeto de Iniciação Científica – Padronização de Rotinas em Software</w:t>
-    </w:r>
-    <w:r>
-      <w:rPr>
-        <w:rFonts w:ascii="Times New Roman" w:hAnsi="Times New Roman" w:cs="Times New Roman"/>
-        <w:sz w:val="28"/>
-        <w:u w:val="single"/>
-      </w:rPr>
-      <w:t xml:space="preserve"> para Deficientes Visuais</w:t>
+      <w:t>Projeto de Iniciação Científica – Padronização de Rotinas em Software para Deficientes Visuais</w:t>
     </w:r>
   </w:p>
 </w:hdr>
@@ -1548,7 +1429,7 @@
 
 <file path=word/numbering.xml><?xml version="1.0" encoding="utf-8"?>
 <w:numbering xmlns:wpc="http://schemas.microsoft.com/office/word/2010/wordprocessingCanvas" xmlns:mc="http://schemas.openxmlformats.org/markup-compatibility/2006" xmlns:o="urn:schemas-microsoft-com:office:office" xmlns:r="http://schemas.openxmlformats.org/officeDocument/2006/relationships" xmlns:m="http://schemas.openxmlformats.org/officeDocument/2006/math" xmlns:v="urn:schemas-microsoft-com:vml" xmlns:wp14="http://schemas.microsoft.com/office/word/2010/wordprocessingDrawing" xmlns:wp="http://schemas.openxmlformats.org/drawingml/2006/wordprocessingDrawing" xmlns:w10="urn:schemas-microsoft-com:office:word" xmlns:w="http://schemas.openxmlformats.org/wordprocessingml/2006/main" xmlns:w14="http://schemas.microsoft.com/office/word/2010/wordml" xmlns:w15="http://schemas.microsoft.com/office/word/2012/wordml" xmlns:wpg="http://schemas.microsoft.com/office/word/2010/wordprocessingGroup" xmlns:wpi="http://schemas.microsoft.com/office/word/2010/wordprocessingInk" xmlns:wne="http://schemas.microsoft.com/office/word/2006/wordml" xmlns:wps="http://schemas.microsoft.com/office/word/2010/wordprocessingShape" mc:Ignorable="w14 w15 wp14">
-  <w:abstractNum w:abstractNumId="0" w15:restartNumberingAfterBreak="0">
+  <w:abstractNum w:abstractNumId="0">
     <w:nsid w:val="594ACCD8"/>
     <w:multiLevelType w:val="singleLevel"/>
     <w:tmpl w:val="594ACCD8"/>
@@ -1560,7 +1441,7 @@
       <w:lvlJc w:val="left"/>
     </w:lvl>
   </w:abstractNum>
-  <w:abstractNum w:abstractNumId="1" w15:restartNumberingAfterBreak="0">
+  <w:abstractNum w:abstractNumId="1">
     <w:nsid w:val="59545A61"/>
     <w:multiLevelType w:val="singleLevel"/>
     <w:tmpl w:val="59545A61"/>
@@ -1751,7 +1632,7 @@
     <w:lsdException w:name="Table Web 2" w:semiHidden="1" w:unhideWhenUsed="1"/>
     <w:lsdException w:name="Table Web 3" w:semiHidden="1" w:unhideWhenUsed="1"/>
     <w:lsdException w:name="Balloon Text" w:semiHidden="1" w:unhideWhenUsed="1"/>
-    <w:lsdException w:name="Table Grid" w:semiHidden="1" w:uiPriority="39" w:unhideWhenUsed="1"/>
+    <w:lsdException w:name="Table Grid" w:uiPriority="39"/>
     <w:lsdException w:name="Table Theme" w:semiHidden="1" w:unhideWhenUsed="1"/>
     <w:lsdException w:name="Placeholder Text" w:semiHidden="1"/>
     <w:lsdException w:name="Light Shading" w:uiPriority="60"/>

</xml_diff>